<commit_message>
Added doc to lab 6
</commit_message>
<xml_diff>
--- a/lab2/lab2.docx
+++ b/lab2/lab2.docx
@@ -33,48 +33,7 @@
           <w:sz w:val="28"/>
           <w:szCs w:val="28"/>
         </w:rPr>
-        <w:t>РОБОТА ЗІ СЛОВНИКАМИ ТА МНОЖИНАМИ В PHYTON</w:t>
-      </w:r>
-      <w:r>
-        <w:rPr>
-          <w:b/>
-          <w:sz w:val="28"/>
-          <w:szCs w:val="28"/>
-        </w:rPr>
-        <w:br/>
-      </w:r>
-      <w:r>
-        <w:rPr>
-          <w:b/>
-          <w:sz w:val="28"/>
-          <w:szCs w:val="28"/>
-        </w:rPr>
-        <w:t xml:space="preserve">СТУДЕНТА </w:t>
-      </w:r>
-      <w:r>
-        <w:rPr>
-          <w:b/>
-          <w:sz w:val="28"/>
-          <w:szCs w:val="28"/>
-        </w:rPr>
-        <w:t>ГРУП</w:t>
-      </w:r>
-      <w:r>
-        <w:rPr>
-          <w:b/>
-          <w:sz w:val="28"/>
-          <w:szCs w:val="28"/>
-          <w:lang w:val="uk-UA"/>
-        </w:rPr>
-        <w:t>И</w:t>
-      </w:r>
-      <w:r>
-        <w:rPr>
-          <w:b/>
-          <w:sz w:val="28"/>
-          <w:szCs w:val="28"/>
-        </w:rPr>
-        <w:t xml:space="preserve"> </w:t>
+        <w:t>АНАЛИЗ ДАННЫ</w:t>
       </w:r>
       <w:bookmarkStart w:id="0" w:name="_GoBack"/>
       <w:bookmarkEnd w:id="0"/>
@@ -84,6 +43,55 @@
           <w:sz w:val="28"/>
           <w:szCs w:val="28"/>
         </w:rPr>
+        <w:t>Х</w:t>
+      </w:r>
+      <w:r>
+        <w:rPr>
+          <w:b/>
+          <w:sz w:val="28"/>
+          <w:szCs w:val="28"/>
+        </w:rPr>
+        <w:br/>
+      </w:r>
+      <w:r>
+        <w:rPr>
+          <w:b/>
+          <w:sz w:val="28"/>
+          <w:szCs w:val="28"/>
+        </w:rPr>
+        <w:t xml:space="preserve">СТУДЕНТА </w:t>
+      </w:r>
+      <w:r>
+        <w:rPr>
+          <w:b/>
+          <w:sz w:val="28"/>
+          <w:szCs w:val="28"/>
+        </w:rPr>
+        <w:t>ГРУП</w:t>
+      </w:r>
+      <w:r>
+        <w:rPr>
+          <w:b/>
+          <w:sz w:val="28"/>
+          <w:szCs w:val="28"/>
+          <w:lang w:val="uk-UA"/>
+        </w:rPr>
+        <w:t>И</w:t>
+      </w:r>
+      <w:r>
+        <w:rPr>
+          <w:b/>
+          <w:sz w:val="28"/>
+          <w:szCs w:val="28"/>
+        </w:rPr>
+        <w:t xml:space="preserve"> </w:t>
+      </w:r>
+      <w:r>
+        <w:rPr>
+          <w:b/>
+          <w:sz w:val="28"/>
+          <w:szCs w:val="28"/>
+        </w:rPr>
         <w:t>123-16-1</w:t>
       </w:r>
       <w:r>
@@ -129,7 +137,6 @@
           <w:szCs w:val="24"/>
         </w:rPr>
       </w:pPr>
-      <w:proofErr w:type="spellStart"/>
       <w:r>
         <w:rPr>
           <w:b/>
@@ -144,16 +151,7 @@
           <w:sz w:val="24"/>
           <w:szCs w:val="24"/>
         </w:rPr>
-        <w:t>я</w:t>
-      </w:r>
-      <w:proofErr w:type="spellEnd"/>
-      <w:r>
-        <w:rPr>
-          <w:b/>
-          <w:sz w:val="24"/>
-          <w:szCs w:val="24"/>
-        </w:rPr>
-        <w:t>:</w:t>
+        <w:t>я:</w:t>
       </w:r>
     </w:p>
     <w:p>
@@ -186,565 +184,19 @@
         </w:rPr>
         <w:t xml:space="preserve"> </w:t>
       </w:r>
-      <w:proofErr w:type="spellStart"/>
-      <w:r>
-        <w:rPr>
-          <w:sz w:val="24"/>
-          <w:szCs w:val="24"/>
-        </w:rPr>
-        <w:t>Написати</w:t>
-      </w:r>
-      <w:proofErr w:type="spellEnd"/>
-      <w:r>
-        <w:rPr>
-          <w:sz w:val="24"/>
-          <w:szCs w:val="24"/>
-        </w:rPr>
-        <w:t xml:space="preserve"> </w:t>
-      </w:r>
-      <w:proofErr w:type="spellStart"/>
-      <w:r>
-        <w:rPr>
-          <w:sz w:val="24"/>
-          <w:szCs w:val="24"/>
-        </w:rPr>
-        <w:t>програму</w:t>
-      </w:r>
-      <w:proofErr w:type="spellEnd"/>
-      <w:r>
-        <w:rPr>
-          <w:sz w:val="24"/>
-          <w:szCs w:val="24"/>
-        </w:rPr>
-        <w:t xml:space="preserve">, яка </w:t>
-      </w:r>
-      <w:proofErr w:type="spellStart"/>
-      <w:proofErr w:type="gramStart"/>
-      <w:r>
-        <w:rPr>
-          <w:sz w:val="24"/>
-          <w:szCs w:val="24"/>
-        </w:rPr>
-        <w:t>демонструє</w:t>
-      </w:r>
-      <w:proofErr w:type="spellEnd"/>
-      <w:r>
-        <w:rPr>
-          <w:sz w:val="24"/>
-          <w:szCs w:val="24"/>
-        </w:rPr>
-        <w:t xml:space="preserve">  роботу</w:t>
-      </w:r>
-      <w:proofErr w:type="gramEnd"/>
-      <w:r>
-        <w:rPr>
-          <w:sz w:val="24"/>
-          <w:szCs w:val="24"/>
-        </w:rPr>
-        <w:t xml:space="preserve"> </w:t>
-      </w:r>
-      <w:proofErr w:type="spellStart"/>
-      <w:r>
-        <w:rPr>
-          <w:sz w:val="24"/>
-          <w:szCs w:val="24"/>
-        </w:rPr>
-        <w:t>зі</w:t>
-      </w:r>
-      <w:proofErr w:type="spellEnd"/>
-      <w:r>
-        <w:rPr>
-          <w:sz w:val="24"/>
-          <w:szCs w:val="24"/>
-        </w:rPr>
-        <w:t xml:space="preserve"> словниками. </w:t>
-      </w:r>
-      <w:proofErr w:type="gramStart"/>
-      <w:r>
-        <w:rPr>
-          <w:sz w:val="24"/>
-          <w:szCs w:val="24"/>
-        </w:rPr>
-        <w:t>В словнику</w:t>
-      </w:r>
-      <w:proofErr w:type="gramEnd"/>
-      <w:r>
-        <w:rPr>
-          <w:sz w:val="24"/>
-          <w:szCs w:val="24"/>
-        </w:rPr>
-        <w:t xml:space="preserve"> </w:t>
-      </w:r>
-      <w:proofErr w:type="spellStart"/>
-      <w:r>
-        <w:rPr>
-          <w:sz w:val="24"/>
-          <w:szCs w:val="24"/>
-        </w:rPr>
-        <w:t>зберігаються</w:t>
-      </w:r>
-      <w:proofErr w:type="spellEnd"/>
-      <w:r>
-        <w:rPr>
-          <w:sz w:val="24"/>
-          <w:szCs w:val="24"/>
-        </w:rPr>
-        <w:t xml:space="preserve"> </w:t>
-      </w:r>
-      <w:proofErr w:type="spellStart"/>
-      <w:r>
-        <w:rPr>
-          <w:sz w:val="24"/>
-          <w:szCs w:val="24"/>
-        </w:rPr>
-        <w:t>дані</w:t>
-      </w:r>
-      <w:proofErr w:type="spellEnd"/>
-      <w:r>
-        <w:rPr>
-          <w:sz w:val="24"/>
-          <w:szCs w:val="24"/>
-        </w:rPr>
-        <w:t xml:space="preserve"> по </w:t>
-      </w:r>
-      <w:proofErr w:type="spellStart"/>
-      <w:r>
-        <w:rPr>
-          <w:sz w:val="24"/>
-          <w:szCs w:val="24"/>
-        </w:rPr>
-        <w:t>таблиці</w:t>
-      </w:r>
-      <w:proofErr w:type="spellEnd"/>
-      <w:r>
-        <w:rPr>
-          <w:sz w:val="24"/>
-          <w:szCs w:val="24"/>
-        </w:rPr>
-        <w:t xml:space="preserve"> 1. </w:t>
-      </w:r>
-      <w:proofErr w:type="spellStart"/>
-      <w:r>
-        <w:rPr>
-          <w:sz w:val="24"/>
-          <w:szCs w:val="24"/>
-        </w:rPr>
-        <w:t>Передбачити</w:t>
-      </w:r>
-      <w:proofErr w:type="spellEnd"/>
-      <w:r>
-        <w:rPr>
-          <w:sz w:val="24"/>
-          <w:szCs w:val="24"/>
-        </w:rPr>
-        <w:t xml:space="preserve"> </w:t>
-      </w:r>
-      <w:proofErr w:type="spellStart"/>
-      <w:r>
-        <w:rPr>
-          <w:sz w:val="24"/>
-          <w:szCs w:val="24"/>
-        </w:rPr>
-        <w:t>створення</w:t>
-      </w:r>
-      <w:proofErr w:type="spellEnd"/>
-      <w:r>
-        <w:rPr>
-          <w:sz w:val="24"/>
-          <w:szCs w:val="24"/>
-        </w:rPr>
-        <w:t xml:space="preserve"> словника з </w:t>
-      </w:r>
-      <w:proofErr w:type="spellStart"/>
-      <w:r>
-        <w:rPr>
-          <w:sz w:val="24"/>
-          <w:szCs w:val="24"/>
-        </w:rPr>
-        <w:t>клавіатури</w:t>
-      </w:r>
-      <w:proofErr w:type="spellEnd"/>
-      <w:r>
-        <w:rPr>
-          <w:sz w:val="24"/>
-          <w:szCs w:val="24"/>
-        </w:rPr>
-        <w:t xml:space="preserve"> </w:t>
-      </w:r>
-      <w:proofErr w:type="spellStart"/>
-      <w:r>
-        <w:rPr>
-          <w:sz w:val="24"/>
-          <w:szCs w:val="24"/>
-        </w:rPr>
-        <w:t>або</w:t>
-      </w:r>
-      <w:proofErr w:type="spellEnd"/>
-      <w:r>
-        <w:rPr>
-          <w:sz w:val="24"/>
-          <w:szCs w:val="24"/>
-        </w:rPr>
-        <w:t xml:space="preserve"> явно (за </w:t>
-      </w:r>
-      <w:proofErr w:type="spellStart"/>
-      <w:r>
-        <w:rPr>
-          <w:sz w:val="24"/>
-          <w:szCs w:val="24"/>
-        </w:rPr>
-        <w:t>замовчуванням</w:t>
-      </w:r>
-      <w:proofErr w:type="spellEnd"/>
-      <w:r>
-        <w:rPr>
-          <w:sz w:val="24"/>
-          <w:szCs w:val="24"/>
-        </w:rPr>
-        <w:t xml:space="preserve">) з </w:t>
-      </w:r>
-      <w:proofErr w:type="spellStart"/>
-      <w:r>
-        <w:rPr>
-          <w:sz w:val="24"/>
-          <w:szCs w:val="24"/>
-        </w:rPr>
-        <w:t>п’яти</w:t>
-      </w:r>
-      <w:proofErr w:type="spellEnd"/>
-      <w:r>
-        <w:rPr>
-          <w:sz w:val="24"/>
-          <w:szCs w:val="24"/>
-        </w:rPr>
-        <w:t xml:space="preserve"> </w:t>
-      </w:r>
-      <w:proofErr w:type="spellStart"/>
-      <w:r>
-        <w:rPr>
-          <w:sz w:val="24"/>
-          <w:szCs w:val="24"/>
-        </w:rPr>
-        <w:t>ключів</w:t>
-      </w:r>
-      <w:proofErr w:type="spellEnd"/>
-      <w:r>
-        <w:rPr>
-          <w:sz w:val="24"/>
-          <w:szCs w:val="24"/>
-        </w:rPr>
-        <w:t xml:space="preserve">. За запитом </w:t>
-      </w:r>
-      <w:proofErr w:type="spellStart"/>
-      <w:r>
-        <w:rPr>
-          <w:sz w:val="24"/>
-          <w:szCs w:val="24"/>
-        </w:rPr>
-        <w:t>користувача</w:t>
-      </w:r>
-      <w:proofErr w:type="spellEnd"/>
-      <w:r>
-        <w:rPr>
-          <w:sz w:val="24"/>
-          <w:szCs w:val="24"/>
-        </w:rPr>
-        <w:t xml:space="preserve"> за </w:t>
-      </w:r>
-      <w:proofErr w:type="spellStart"/>
-      <w:r>
-        <w:rPr>
-          <w:sz w:val="24"/>
-          <w:szCs w:val="24"/>
-        </w:rPr>
-        <w:t>ключем</w:t>
-      </w:r>
-      <w:proofErr w:type="spellEnd"/>
-      <w:r>
-        <w:rPr>
-          <w:sz w:val="24"/>
-          <w:szCs w:val="24"/>
-        </w:rPr>
-        <w:t xml:space="preserve"> </w:t>
-      </w:r>
-      <w:proofErr w:type="spellStart"/>
-      <w:r>
-        <w:rPr>
-          <w:sz w:val="24"/>
-          <w:szCs w:val="24"/>
-        </w:rPr>
-        <w:t>повинні</w:t>
-      </w:r>
-      <w:proofErr w:type="spellEnd"/>
-      <w:r>
-        <w:rPr>
-          <w:sz w:val="24"/>
-          <w:szCs w:val="24"/>
-        </w:rPr>
-        <w:t xml:space="preserve"> </w:t>
-      </w:r>
-      <w:proofErr w:type="spellStart"/>
-      <w:r>
-        <w:rPr>
-          <w:sz w:val="24"/>
-          <w:szCs w:val="24"/>
-        </w:rPr>
-        <w:t>виводитись</w:t>
-      </w:r>
-      <w:proofErr w:type="spellEnd"/>
-      <w:r>
-        <w:rPr>
-          <w:sz w:val="24"/>
-          <w:szCs w:val="24"/>
-        </w:rPr>
-        <w:t xml:space="preserve"> </w:t>
-      </w:r>
-      <w:proofErr w:type="spellStart"/>
-      <w:r>
-        <w:rPr>
-          <w:sz w:val="24"/>
-          <w:szCs w:val="24"/>
-        </w:rPr>
-        <w:t>відповідні</w:t>
-      </w:r>
-      <w:proofErr w:type="spellEnd"/>
-      <w:r>
-        <w:rPr>
-          <w:sz w:val="24"/>
-          <w:szCs w:val="24"/>
-        </w:rPr>
-        <w:t xml:space="preserve"> </w:t>
-      </w:r>
-      <w:proofErr w:type="spellStart"/>
-      <w:r>
-        <w:rPr>
-          <w:sz w:val="24"/>
-          <w:szCs w:val="24"/>
-        </w:rPr>
-        <w:t>значення</w:t>
-      </w:r>
-      <w:proofErr w:type="spellEnd"/>
-      <w:r>
-        <w:rPr>
-          <w:sz w:val="24"/>
-          <w:szCs w:val="24"/>
-        </w:rPr>
-        <w:t xml:space="preserve">. </w:t>
-      </w:r>
-      <w:proofErr w:type="spellStart"/>
-      <w:r>
-        <w:rPr>
-          <w:sz w:val="24"/>
-          <w:szCs w:val="24"/>
-        </w:rPr>
-        <w:t>Якщо</w:t>
-      </w:r>
-      <w:proofErr w:type="spellEnd"/>
-      <w:r>
-        <w:rPr>
-          <w:sz w:val="24"/>
-          <w:szCs w:val="24"/>
-        </w:rPr>
-        <w:t xml:space="preserve"> ключа не </w:t>
-      </w:r>
-      <w:proofErr w:type="spellStart"/>
-      <w:r>
-        <w:rPr>
-          <w:sz w:val="24"/>
-          <w:szCs w:val="24"/>
-        </w:rPr>
-        <w:t>існує</w:t>
-      </w:r>
-      <w:proofErr w:type="spellEnd"/>
-      <w:r>
-        <w:rPr>
-          <w:sz w:val="24"/>
-          <w:szCs w:val="24"/>
-        </w:rPr>
-        <w:t xml:space="preserve">, то за запитом </w:t>
-      </w:r>
-      <w:proofErr w:type="spellStart"/>
-      <w:r>
-        <w:rPr>
-          <w:sz w:val="24"/>
-          <w:szCs w:val="24"/>
-        </w:rPr>
-        <w:t>добавляти</w:t>
-      </w:r>
-      <w:proofErr w:type="spellEnd"/>
-      <w:r>
-        <w:rPr>
-          <w:sz w:val="24"/>
-          <w:szCs w:val="24"/>
-        </w:rPr>
-        <w:t xml:space="preserve"> </w:t>
-      </w:r>
-      <w:proofErr w:type="spellStart"/>
-      <w:r>
-        <w:rPr>
-          <w:sz w:val="24"/>
-          <w:szCs w:val="24"/>
-        </w:rPr>
-        <w:t>його</w:t>
-      </w:r>
-      <w:proofErr w:type="spellEnd"/>
-      <w:r>
-        <w:rPr>
-          <w:sz w:val="24"/>
-          <w:szCs w:val="24"/>
-        </w:rPr>
-        <w:t xml:space="preserve"> в словник </w:t>
-      </w:r>
-      <w:proofErr w:type="spellStart"/>
-      <w:r>
-        <w:rPr>
-          <w:sz w:val="24"/>
-          <w:szCs w:val="24"/>
-        </w:rPr>
-        <w:t>або</w:t>
-      </w:r>
-      <w:proofErr w:type="spellEnd"/>
-      <w:r>
-        <w:rPr>
-          <w:sz w:val="24"/>
-          <w:szCs w:val="24"/>
-        </w:rPr>
-        <w:t xml:space="preserve"> </w:t>
-      </w:r>
-      <w:proofErr w:type="spellStart"/>
-      <w:r>
-        <w:rPr>
-          <w:sz w:val="24"/>
-          <w:szCs w:val="24"/>
-        </w:rPr>
-        <w:t>вивести</w:t>
-      </w:r>
-      <w:proofErr w:type="spellEnd"/>
-      <w:r>
-        <w:rPr>
-          <w:sz w:val="24"/>
-          <w:szCs w:val="24"/>
-        </w:rPr>
-        <w:t xml:space="preserve"> </w:t>
-      </w:r>
-      <w:proofErr w:type="spellStart"/>
-      <w:r>
-        <w:rPr>
-          <w:sz w:val="24"/>
-          <w:szCs w:val="24"/>
-        </w:rPr>
-        <w:t>повідомлення</w:t>
-      </w:r>
-      <w:proofErr w:type="spellEnd"/>
-      <w:r>
-        <w:rPr>
-          <w:sz w:val="24"/>
-          <w:szCs w:val="24"/>
-        </w:rPr>
-        <w:t xml:space="preserve"> «</w:t>
-      </w:r>
-      <w:proofErr w:type="spellStart"/>
-      <w:r>
-        <w:rPr>
-          <w:sz w:val="24"/>
-          <w:szCs w:val="24"/>
-        </w:rPr>
-        <w:t>No</w:t>
-      </w:r>
-      <w:proofErr w:type="spellEnd"/>
-      <w:r>
-        <w:rPr>
-          <w:sz w:val="24"/>
-          <w:szCs w:val="24"/>
-        </w:rPr>
-        <w:t xml:space="preserve"> </w:t>
-      </w:r>
-      <w:proofErr w:type="spellStart"/>
-      <w:r>
-        <w:rPr>
-          <w:sz w:val="24"/>
-          <w:szCs w:val="24"/>
-        </w:rPr>
-        <w:t>key</w:t>
-      </w:r>
-      <w:proofErr w:type="spellEnd"/>
-      <w:r>
-        <w:rPr>
-          <w:sz w:val="24"/>
-          <w:szCs w:val="24"/>
-        </w:rPr>
-        <w:t xml:space="preserve">» та </w:t>
-      </w:r>
-      <w:proofErr w:type="spellStart"/>
-      <w:r>
-        <w:rPr>
-          <w:sz w:val="24"/>
-          <w:szCs w:val="24"/>
-        </w:rPr>
-        <w:t>вивести</w:t>
-      </w:r>
-      <w:proofErr w:type="spellEnd"/>
-      <w:r>
-        <w:rPr>
-          <w:sz w:val="24"/>
-          <w:szCs w:val="24"/>
-        </w:rPr>
-        <w:t xml:space="preserve"> </w:t>
-      </w:r>
-      <w:proofErr w:type="spellStart"/>
-      <w:r>
-        <w:rPr>
-          <w:sz w:val="24"/>
-          <w:szCs w:val="24"/>
-        </w:rPr>
-        <w:t>всі</w:t>
-      </w:r>
-      <w:proofErr w:type="spellEnd"/>
-      <w:r>
-        <w:rPr>
-          <w:sz w:val="24"/>
-          <w:szCs w:val="24"/>
-        </w:rPr>
-        <w:t xml:space="preserve"> </w:t>
-      </w:r>
-      <w:proofErr w:type="spellStart"/>
-      <w:r>
-        <w:rPr>
-          <w:sz w:val="24"/>
-          <w:szCs w:val="24"/>
-        </w:rPr>
-        <w:t>зна</w:t>
-      </w:r>
-      <w:r>
-        <w:rPr>
-          <w:sz w:val="24"/>
-          <w:szCs w:val="24"/>
-        </w:rPr>
-        <w:t>чення</w:t>
-      </w:r>
-      <w:proofErr w:type="spellEnd"/>
-      <w:r>
-        <w:rPr>
-          <w:sz w:val="24"/>
-          <w:szCs w:val="24"/>
-        </w:rPr>
-        <w:t xml:space="preserve"> з </w:t>
-      </w:r>
-      <w:proofErr w:type="spellStart"/>
-      <w:r>
-        <w:rPr>
-          <w:sz w:val="24"/>
-          <w:szCs w:val="24"/>
-        </w:rPr>
-        <w:t>сортуванням</w:t>
-      </w:r>
-      <w:proofErr w:type="spellEnd"/>
-      <w:r>
-        <w:rPr>
-          <w:sz w:val="24"/>
-          <w:szCs w:val="24"/>
-        </w:rPr>
-        <w:t xml:space="preserve"> по ключам. </w:t>
+      <w:r>
+        <w:rPr>
+          <w:sz w:val="24"/>
+          <w:szCs w:val="24"/>
+        </w:rPr>
+        <w:t>Написати програму, яка демонструє  роботу зі словниками. В словнику зберігаються дані по таблиці 1. Передбачити створення словника з клавіатури або явно (за замовчуванням) з п’яти ключів. За запитом користувача за ключем повинні виводитись відповідні значення. Якщо ключа не існує, то за запитом добавляти його в словник або вивести повідомлення «No key» та вивести всі зна</w:t>
+      </w:r>
+      <w:r>
+        <w:rPr>
+          <w:sz w:val="24"/>
+          <w:szCs w:val="24"/>
+        </w:rPr>
+        <w:t xml:space="preserve">чення з сортуванням по ключам. </w:t>
       </w:r>
     </w:p>
     <w:p>
@@ -808,231 +260,14 @@
           <w:sz w:val="24"/>
           <w:szCs w:val="24"/>
         </w:rPr>
-        <w:t xml:space="preserve">2. </w:t>
-      </w:r>
-      <w:proofErr w:type="spellStart"/>
-      <w:r>
-        <w:rPr>
-          <w:sz w:val="24"/>
-          <w:szCs w:val="24"/>
-        </w:rPr>
-        <w:t>Написати</w:t>
-      </w:r>
-      <w:proofErr w:type="spellEnd"/>
-      <w:r>
-        <w:rPr>
-          <w:sz w:val="24"/>
-          <w:szCs w:val="24"/>
-        </w:rPr>
-        <w:t xml:space="preserve"> </w:t>
-      </w:r>
-      <w:proofErr w:type="spellStart"/>
-      <w:r>
-        <w:rPr>
-          <w:sz w:val="24"/>
-          <w:szCs w:val="24"/>
-        </w:rPr>
-        <w:t>програму</w:t>
-      </w:r>
-      <w:proofErr w:type="spellEnd"/>
-      <w:r>
-        <w:rPr>
-          <w:sz w:val="24"/>
-          <w:szCs w:val="24"/>
-        </w:rPr>
-        <w:t xml:space="preserve">, яка </w:t>
-      </w:r>
-      <w:proofErr w:type="spellStart"/>
-      <w:proofErr w:type="gramStart"/>
-      <w:r>
-        <w:rPr>
-          <w:sz w:val="24"/>
-          <w:szCs w:val="24"/>
-        </w:rPr>
-        <w:t>демонструє</w:t>
-      </w:r>
-      <w:proofErr w:type="spellEnd"/>
-      <w:r>
-        <w:rPr>
-          <w:sz w:val="24"/>
-          <w:szCs w:val="24"/>
-        </w:rPr>
-        <w:t xml:space="preserve">  роботу</w:t>
-      </w:r>
-      <w:proofErr w:type="gramEnd"/>
-      <w:r>
-        <w:rPr>
-          <w:sz w:val="24"/>
-          <w:szCs w:val="24"/>
-        </w:rPr>
-        <w:t xml:space="preserve"> з </w:t>
-      </w:r>
-      <w:proofErr w:type="spellStart"/>
-      <w:r>
-        <w:rPr>
-          <w:sz w:val="24"/>
-          <w:szCs w:val="24"/>
-        </w:rPr>
-        <w:t>множинами</w:t>
-      </w:r>
-      <w:proofErr w:type="spellEnd"/>
-      <w:r>
-        <w:rPr>
-          <w:sz w:val="24"/>
-          <w:szCs w:val="24"/>
-        </w:rPr>
-        <w:t xml:space="preserve">.  </w:t>
-      </w:r>
-      <w:proofErr w:type="spellStart"/>
-      <w:r>
-        <w:rPr>
-          <w:sz w:val="24"/>
-          <w:szCs w:val="24"/>
-        </w:rPr>
-        <w:t>Програма</w:t>
-      </w:r>
-      <w:proofErr w:type="spellEnd"/>
-      <w:r>
-        <w:rPr>
-          <w:sz w:val="24"/>
-          <w:szCs w:val="24"/>
-        </w:rPr>
-        <w:t xml:space="preserve"> повинна </w:t>
-      </w:r>
-      <w:proofErr w:type="spellStart"/>
-      <w:r>
-        <w:rPr>
-          <w:sz w:val="24"/>
-          <w:szCs w:val="24"/>
-        </w:rPr>
-        <w:t>створювати</w:t>
-      </w:r>
-      <w:proofErr w:type="spellEnd"/>
-      <w:r>
-        <w:rPr>
-          <w:sz w:val="24"/>
-          <w:szCs w:val="24"/>
-        </w:rPr>
-        <w:t xml:space="preserve"> </w:t>
-      </w:r>
-      <w:proofErr w:type="spellStart"/>
-      <w:r>
-        <w:rPr>
-          <w:sz w:val="24"/>
-          <w:szCs w:val="24"/>
-        </w:rPr>
-        <w:t>дві</w:t>
-      </w:r>
-      <w:proofErr w:type="spellEnd"/>
-      <w:r>
-        <w:rPr>
-          <w:sz w:val="24"/>
-          <w:szCs w:val="24"/>
-        </w:rPr>
-        <w:t xml:space="preserve"> </w:t>
-      </w:r>
-      <w:proofErr w:type="spellStart"/>
-      <w:r>
-        <w:rPr>
-          <w:sz w:val="24"/>
-          <w:szCs w:val="24"/>
-        </w:rPr>
-        <w:t>множини</w:t>
-      </w:r>
-      <w:proofErr w:type="spellEnd"/>
-      <w:r>
-        <w:rPr>
-          <w:sz w:val="24"/>
-          <w:szCs w:val="24"/>
-        </w:rPr>
-        <w:t xml:space="preserve"> з чисел </w:t>
-      </w:r>
-      <w:proofErr w:type="spellStart"/>
-      <w:r>
-        <w:rPr>
-          <w:sz w:val="24"/>
-          <w:szCs w:val="24"/>
-        </w:rPr>
-        <w:t>різної</w:t>
-      </w:r>
-      <w:proofErr w:type="spellEnd"/>
-      <w:r>
-        <w:rPr>
-          <w:sz w:val="24"/>
-          <w:szCs w:val="24"/>
-        </w:rPr>
-        <w:t xml:space="preserve"> </w:t>
-      </w:r>
-      <w:proofErr w:type="spellStart"/>
-      <w:r>
-        <w:rPr>
-          <w:sz w:val="24"/>
-          <w:szCs w:val="24"/>
-        </w:rPr>
-        <w:t>довжини</w:t>
-      </w:r>
-      <w:proofErr w:type="spellEnd"/>
-      <w:r>
-        <w:rPr>
-          <w:sz w:val="24"/>
-          <w:szCs w:val="24"/>
-        </w:rPr>
-        <w:t xml:space="preserve"> з </w:t>
-      </w:r>
-      <w:proofErr w:type="spellStart"/>
-      <w:r>
-        <w:rPr>
-          <w:sz w:val="24"/>
-          <w:szCs w:val="24"/>
-        </w:rPr>
-        <w:t>клавіатур</w:t>
-      </w:r>
-      <w:r>
-        <w:rPr>
-          <w:sz w:val="24"/>
-          <w:szCs w:val="24"/>
-        </w:rPr>
-        <w:t>и</w:t>
-      </w:r>
-      <w:proofErr w:type="spellEnd"/>
-      <w:r>
-        <w:rPr>
-          <w:sz w:val="24"/>
-          <w:szCs w:val="24"/>
-        </w:rPr>
-        <w:t xml:space="preserve"> </w:t>
-      </w:r>
-      <w:proofErr w:type="spellStart"/>
-      <w:r>
-        <w:rPr>
-          <w:sz w:val="24"/>
-          <w:szCs w:val="24"/>
-        </w:rPr>
-        <w:t>або</w:t>
-      </w:r>
-      <w:proofErr w:type="spellEnd"/>
-      <w:r>
-        <w:rPr>
-          <w:sz w:val="24"/>
-          <w:szCs w:val="24"/>
-        </w:rPr>
-        <w:t xml:space="preserve"> явно (за </w:t>
-      </w:r>
-      <w:proofErr w:type="spellStart"/>
-      <w:r>
-        <w:rPr>
-          <w:sz w:val="24"/>
-          <w:szCs w:val="24"/>
-        </w:rPr>
-        <w:t>замовчуванням</w:t>
-      </w:r>
-      <w:proofErr w:type="spellEnd"/>
-      <w:r>
-        <w:rPr>
-          <w:sz w:val="24"/>
-          <w:szCs w:val="24"/>
-        </w:rPr>
-        <w:t xml:space="preserve">). </w:t>
+        <w:t>2. Написати програму, яка демонструє  роботу з множинами.  Програма повинна створювати дві множини з чисел різної довжини з клавіатур</w:t>
+      </w:r>
+      <w:r>
+        <w:rPr>
+          <w:sz w:val="24"/>
+          <w:szCs w:val="24"/>
+        </w:rPr>
+        <w:t xml:space="preserve">и або явно (за замовчуванням). </w:t>
       </w:r>
       <w:r>
         <w:rPr>
@@ -1127,7 +362,6 @@
         </w:rPr>
         <w:t xml:space="preserve">1 </w:t>
       </w:r>
-      <w:proofErr w:type="spellStart"/>
       <w:r>
         <w:rPr>
           <w:b/>
@@ -1136,7 +370,6 @@
         </w:rPr>
         <w:t>частина</w:t>
       </w:r>
-      <w:proofErr w:type="spellEnd"/>
     </w:p>
     <w:p>
       <w:pPr>
@@ -1204,25 +437,7 @@
           <w:szCs w:val="24"/>
         </w:rPr>
         <w:lastRenderedPageBreak/>
-        <w:t xml:space="preserve">2 </w:t>
-      </w:r>
-      <w:proofErr w:type="spellStart"/>
-      <w:r>
-        <w:rPr>
-          <w:b/>
-          <w:sz w:val="24"/>
-          <w:szCs w:val="24"/>
-        </w:rPr>
-        <w:t>частина</w:t>
-      </w:r>
-      <w:proofErr w:type="spellEnd"/>
-      <w:r>
-        <w:rPr>
-          <w:b/>
-          <w:sz w:val="24"/>
-          <w:szCs w:val="24"/>
-        </w:rPr>
-        <w:t>:</w:t>
+        <w:t>2 частина:</w:t>
       </w:r>
     </w:p>
     <w:p>

</xml_diff>

<commit_message>
Added doc to lab 6 (#3)
</commit_message>
<xml_diff>
--- a/lab2/lab2.docx
+++ b/lab2/lab2.docx
@@ -33,48 +33,7 @@
           <w:sz w:val="28"/>
           <w:szCs w:val="28"/>
         </w:rPr>
-        <w:t>РОБОТА ЗІ СЛОВНИКАМИ ТА МНОЖИНАМИ В PHYTON</w:t>
-      </w:r>
-      <w:r>
-        <w:rPr>
-          <w:b/>
-          <w:sz w:val="28"/>
-          <w:szCs w:val="28"/>
-        </w:rPr>
-        <w:br/>
-      </w:r>
-      <w:r>
-        <w:rPr>
-          <w:b/>
-          <w:sz w:val="28"/>
-          <w:szCs w:val="28"/>
-        </w:rPr>
-        <w:t xml:space="preserve">СТУДЕНТА </w:t>
-      </w:r>
-      <w:r>
-        <w:rPr>
-          <w:b/>
-          <w:sz w:val="28"/>
-          <w:szCs w:val="28"/>
-        </w:rPr>
-        <w:t>ГРУП</w:t>
-      </w:r>
-      <w:r>
-        <w:rPr>
-          <w:b/>
-          <w:sz w:val="28"/>
-          <w:szCs w:val="28"/>
-          <w:lang w:val="uk-UA"/>
-        </w:rPr>
-        <w:t>И</w:t>
-      </w:r>
-      <w:r>
-        <w:rPr>
-          <w:b/>
-          <w:sz w:val="28"/>
-          <w:szCs w:val="28"/>
-        </w:rPr>
-        <w:t xml:space="preserve"> </w:t>
+        <w:t>АНАЛИЗ ДАННЫ</w:t>
       </w:r>
       <w:bookmarkStart w:id="0" w:name="_GoBack"/>
       <w:bookmarkEnd w:id="0"/>
@@ -84,6 +43,55 @@
           <w:sz w:val="28"/>
           <w:szCs w:val="28"/>
         </w:rPr>
+        <w:t>Х</w:t>
+      </w:r>
+      <w:r>
+        <w:rPr>
+          <w:b/>
+          <w:sz w:val="28"/>
+          <w:szCs w:val="28"/>
+        </w:rPr>
+        <w:br/>
+      </w:r>
+      <w:r>
+        <w:rPr>
+          <w:b/>
+          <w:sz w:val="28"/>
+          <w:szCs w:val="28"/>
+        </w:rPr>
+        <w:t xml:space="preserve">СТУДЕНТА </w:t>
+      </w:r>
+      <w:r>
+        <w:rPr>
+          <w:b/>
+          <w:sz w:val="28"/>
+          <w:szCs w:val="28"/>
+        </w:rPr>
+        <w:t>ГРУП</w:t>
+      </w:r>
+      <w:r>
+        <w:rPr>
+          <w:b/>
+          <w:sz w:val="28"/>
+          <w:szCs w:val="28"/>
+          <w:lang w:val="uk-UA"/>
+        </w:rPr>
+        <w:t>И</w:t>
+      </w:r>
+      <w:r>
+        <w:rPr>
+          <w:b/>
+          <w:sz w:val="28"/>
+          <w:szCs w:val="28"/>
+        </w:rPr>
+        <w:t xml:space="preserve"> </w:t>
+      </w:r>
+      <w:r>
+        <w:rPr>
+          <w:b/>
+          <w:sz w:val="28"/>
+          <w:szCs w:val="28"/>
+        </w:rPr>
         <w:t>123-16-1</w:t>
       </w:r>
       <w:r>
@@ -129,7 +137,6 @@
           <w:szCs w:val="24"/>
         </w:rPr>
       </w:pPr>
-      <w:proofErr w:type="spellStart"/>
       <w:r>
         <w:rPr>
           <w:b/>
@@ -144,16 +151,7 @@
           <w:sz w:val="24"/>
           <w:szCs w:val="24"/>
         </w:rPr>
-        <w:t>я</w:t>
-      </w:r>
-      <w:proofErr w:type="spellEnd"/>
-      <w:r>
-        <w:rPr>
-          <w:b/>
-          <w:sz w:val="24"/>
-          <w:szCs w:val="24"/>
-        </w:rPr>
-        <w:t>:</w:t>
+        <w:t>я:</w:t>
       </w:r>
     </w:p>
     <w:p>
@@ -186,565 +184,19 @@
         </w:rPr>
         <w:t xml:space="preserve"> </w:t>
       </w:r>
-      <w:proofErr w:type="spellStart"/>
-      <w:r>
-        <w:rPr>
-          <w:sz w:val="24"/>
-          <w:szCs w:val="24"/>
-        </w:rPr>
-        <w:t>Написати</w:t>
-      </w:r>
-      <w:proofErr w:type="spellEnd"/>
-      <w:r>
-        <w:rPr>
-          <w:sz w:val="24"/>
-          <w:szCs w:val="24"/>
-        </w:rPr>
-        <w:t xml:space="preserve"> </w:t>
-      </w:r>
-      <w:proofErr w:type="spellStart"/>
-      <w:r>
-        <w:rPr>
-          <w:sz w:val="24"/>
-          <w:szCs w:val="24"/>
-        </w:rPr>
-        <w:t>програму</w:t>
-      </w:r>
-      <w:proofErr w:type="spellEnd"/>
-      <w:r>
-        <w:rPr>
-          <w:sz w:val="24"/>
-          <w:szCs w:val="24"/>
-        </w:rPr>
-        <w:t xml:space="preserve">, яка </w:t>
-      </w:r>
-      <w:proofErr w:type="spellStart"/>
-      <w:proofErr w:type="gramStart"/>
-      <w:r>
-        <w:rPr>
-          <w:sz w:val="24"/>
-          <w:szCs w:val="24"/>
-        </w:rPr>
-        <w:t>демонструє</w:t>
-      </w:r>
-      <w:proofErr w:type="spellEnd"/>
-      <w:r>
-        <w:rPr>
-          <w:sz w:val="24"/>
-          <w:szCs w:val="24"/>
-        </w:rPr>
-        <w:t xml:space="preserve">  роботу</w:t>
-      </w:r>
-      <w:proofErr w:type="gramEnd"/>
-      <w:r>
-        <w:rPr>
-          <w:sz w:val="24"/>
-          <w:szCs w:val="24"/>
-        </w:rPr>
-        <w:t xml:space="preserve"> </w:t>
-      </w:r>
-      <w:proofErr w:type="spellStart"/>
-      <w:r>
-        <w:rPr>
-          <w:sz w:val="24"/>
-          <w:szCs w:val="24"/>
-        </w:rPr>
-        <w:t>зі</w:t>
-      </w:r>
-      <w:proofErr w:type="spellEnd"/>
-      <w:r>
-        <w:rPr>
-          <w:sz w:val="24"/>
-          <w:szCs w:val="24"/>
-        </w:rPr>
-        <w:t xml:space="preserve"> словниками. </w:t>
-      </w:r>
-      <w:proofErr w:type="gramStart"/>
-      <w:r>
-        <w:rPr>
-          <w:sz w:val="24"/>
-          <w:szCs w:val="24"/>
-        </w:rPr>
-        <w:t>В словнику</w:t>
-      </w:r>
-      <w:proofErr w:type="gramEnd"/>
-      <w:r>
-        <w:rPr>
-          <w:sz w:val="24"/>
-          <w:szCs w:val="24"/>
-        </w:rPr>
-        <w:t xml:space="preserve"> </w:t>
-      </w:r>
-      <w:proofErr w:type="spellStart"/>
-      <w:r>
-        <w:rPr>
-          <w:sz w:val="24"/>
-          <w:szCs w:val="24"/>
-        </w:rPr>
-        <w:t>зберігаються</w:t>
-      </w:r>
-      <w:proofErr w:type="spellEnd"/>
-      <w:r>
-        <w:rPr>
-          <w:sz w:val="24"/>
-          <w:szCs w:val="24"/>
-        </w:rPr>
-        <w:t xml:space="preserve"> </w:t>
-      </w:r>
-      <w:proofErr w:type="spellStart"/>
-      <w:r>
-        <w:rPr>
-          <w:sz w:val="24"/>
-          <w:szCs w:val="24"/>
-        </w:rPr>
-        <w:t>дані</w:t>
-      </w:r>
-      <w:proofErr w:type="spellEnd"/>
-      <w:r>
-        <w:rPr>
-          <w:sz w:val="24"/>
-          <w:szCs w:val="24"/>
-        </w:rPr>
-        <w:t xml:space="preserve"> по </w:t>
-      </w:r>
-      <w:proofErr w:type="spellStart"/>
-      <w:r>
-        <w:rPr>
-          <w:sz w:val="24"/>
-          <w:szCs w:val="24"/>
-        </w:rPr>
-        <w:t>таблиці</w:t>
-      </w:r>
-      <w:proofErr w:type="spellEnd"/>
-      <w:r>
-        <w:rPr>
-          <w:sz w:val="24"/>
-          <w:szCs w:val="24"/>
-        </w:rPr>
-        <w:t xml:space="preserve"> 1. </w:t>
-      </w:r>
-      <w:proofErr w:type="spellStart"/>
-      <w:r>
-        <w:rPr>
-          <w:sz w:val="24"/>
-          <w:szCs w:val="24"/>
-        </w:rPr>
-        <w:t>Передбачити</w:t>
-      </w:r>
-      <w:proofErr w:type="spellEnd"/>
-      <w:r>
-        <w:rPr>
-          <w:sz w:val="24"/>
-          <w:szCs w:val="24"/>
-        </w:rPr>
-        <w:t xml:space="preserve"> </w:t>
-      </w:r>
-      <w:proofErr w:type="spellStart"/>
-      <w:r>
-        <w:rPr>
-          <w:sz w:val="24"/>
-          <w:szCs w:val="24"/>
-        </w:rPr>
-        <w:t>створення</w:t>
-      </w:r>
-      <w:proofErr w:type="spellEnd"/>
-      <w:r>
-        <w:rPr>
-          <w:sz w:val="24"/>
-          <w:szCs w:val="24"/>
-        </w:rPr>
-        <w:t xml:space="preserve"> словника з </w:t>
-      </w:r>
-      <w:proofErr w:type="spellStart"/>
-      <w:r>
-        <w:rPr>
-          <w:sz w:val="24"/>
-          <w:szCs w:val="24"/>
-        </w:rPr>
-        <w:t>клавіатури</w:t>
-      </w:r>
-      <w:proofErr w:type="spellEnd"/>
-      <w:r>
-        <w:rPr>
-          <w:sz w:val="24"/>
-          <w:szCs w:val="24"/>
-        </w:rPr>
-        <w:t xml:space="preserve"> </w:t>
-      </w:r>
-      <w:proofErr w:type="spellStart"/>
-      <w:r>
-        <w:rPr>
-          <w:sz w:val="24"/>
-          <w:szCs w:val="24"/>
-        </w:rPr>
-        <w:t>або</w:t>
-      </w:r>
-      <w:proofErr w:type="spellEnd"/>
-      <w:r>
-        <w:rPr>
-          <w:sz w:val="24"/>
-          <w:szCs w:val="24"/>
-        </w:rPr>
-        <w:t xml:space="preserve"> явно (за </w:t>
-      </w:r>
-      <w:proofErr w:type="spellStart"/>
-      <w:r>
-        <w:rPr>
-          <w:sz w:val="24"/>
-          <w:szCs w:val="24"/>
-        </w:rPr>
-        <w:t>замовчуванням</w:t>
-      </w:r>
-      <w:proofErr w:type="spellEnd"/>
-      <w:r>
-        <w:rPr>
-          <w:sz w:val="24"/>
-          <w:szCs w:val="24"/>
-        </w:rPr>
-        <w:t xml:space="preserve">) з </w:t>
-      </w:r>
-      <w:proofErr w:type="spellStart"/>
-      <w:r>
-        <w:rPr>
-          <w:sz w:val="24"/>
-          <w:szCs w:val="24"/>
-        </w:rPr>
-        <w:t>п’яти</w:t>
-      </w:r>
-      <w:proofErr w:type="spellEnd"/>
-      <w:r>
-        <w:rPr>
-          <w:sz w:val="24"/>
-          <w:szCs w:val="24"/>
-        </w:rPr>
-        <w:t xml:space="preserve"> </w:t>
-      </w:r>
-      <w:proofErr w:type="spellStart"/>
-      <w:r>
-        <w:rPr>
-          <w:sz w:val="24"/>
-          <w:szCs w:val="24"/>
-        </w:rPr>
-        <w:t>ключів</w:t>
-      </w:r>
-      <w:proofErr w:type="spellEnd"/>
-      <w:r>
-        <w:rPr>
-          <w:sz w:val="24"/>
-          <w:szCs w:val="24"/>
-        </w:rPr>
-        <w:t xml:space="preserve">. За запитом </w:t>
-      </w:r>
-      <w:proofErr w:type="spellStart"/>
-      <w:r>
-        <w:rPr>
-          <w:sz w:val="24"/>
-          <w:szCs w:val="24"/>
-        </w:rPr>
-        <w:t>користувача</w:t>
-      </w:r>
-      <w:proofErr w:type="spellEnd"/>
-      <w:r>
-        <w:rPr>
-          <w:sz w:val="24"/>
-          <w:szCs w:val="24"/>
-        </w:rPr>
-        <w:t xml:space="preserve"> за </w:t>
-      </w:r>
-      <w:proofErr w:type="spellStart"/>
-      <w:r>
-        <w:rPr>
-          <w:sz w:val="24"/>
-          <w:szCs w:val="24"/>
-        </w:rPr>
-        <w:t>ключем</w:t>
-      </w:r>
-      <w:proofErr w:type="spellEnd"/>
-      <w:r>
-        <w:rPr>
-          <w:sz w:val="24"/>
-          <w:szCs w:val="24"/>
-        </w:rPr>
-        <w:t xml:space="preserve"> </w:t>
-      </w:r>
-      <w:proofErr w:type="spellStart"/>
-      <w:r>
-        <w:rPr>
-          <w:sz w:val="24"/>
-          <w:szCs w:val="24"/>
-        </w:rPr>
-        <w:t>повинні</w:t>
-      </w:r>
-      <w:proofErr w:type="spellEnd"/>
-      <w:r>
-        <w:rPr>
-          <w:sz w:val="24"/>
-          <w:szCs w:val="24"/>
-        </w:rPr>
-        <w:t xml:space="preserve"> </w:t>
-      </w:r>
-      <w:proofErr w:type="spellStart"/>
-      <w:r>
-        <w:rPr>
-          <w:sz w:val="24"/>
-          <w:szCs w:val="24"/>
-        </w:rPr>
-        <w:t>виводитись</w:t>
-      </w:r>
-      <w:proofErr w:type="spellEnd"/>
-      <w:r>
-        <w:rPr>
-          <w:sz w:val="24"/>
-          <w:szCs w:val="24"/>
-        </w:rPr>
-        <w:t xml:space="preserve"> </w:t>
-      </w:r>
-      <w:proofErr w:type="spellStart"/>
-      <w:r>
-        <w:rPr>
-          <w:sz w:val="24"/>
-          <w:szCs w:val="24"/>
-        </w:rPr>
-        <w:t>відповідні</w:t>
-      </w:r>
-      <w:proofErr w:type="spellEnd"/>
-      <w:r>
-        <w:rPr>
-          <w:sz w:val="24"/>
-          <w:szCs w:val="24"/>
-        </w:rPr>
-        <w:t xml:space="preserve"> </w:t>
-      </w:r>
-      <w:proofErr w:type="spellStart"/>
-      <w:r>
-        <w:rPr>
-          <w:sz w:val="24"/>
-          <w:szCs w:val="24"/>
-        </w:rPr>
-        <w:t>значення</w:t>
-      </w:r>
-      <w:proofErr w:type="spellEnd"/>
-      <w:r>
-        <w:rPr>
-          <w:sz w:val="24"/>
-          <w:szCs w:val="24"/>
-        </w:rPr>
-        <w:t xml:space="preserve">. </w:t>
-      </w:r>
-      <w:proofErr w:type="spellStart"/>
-      <w:r>
-        <w:rPr>
-          <w:sz w:val="24"/>
-          <w:szCs w:val="24"/>
-        </w:rPr>
-        <w:t>Якщо</w:t>
-      </w:r>
-      <w:proofErr w:type="spellEnd"/>
-      <w:r>
-        <w:rPr>
-          <w:sz w:val="24"/>
-          <w:szCs w:val="24"/>
-        </w:rPr>
-        <w:t xml:space="preserve"> ключа не </w:t>
-      </w:r>
-      <w:proofErr w:type="spellStart"/>
-      <w:r>
-        <w:rPr>
-          <w:sz w:val="24"/>
-          <w:szCs w:val="24"/>
-        </w:rPr>
-        <w:t>існує</w:t>
-      </w:r>
-      <w:proofErr w:type="spellEnd"/>
-      <w:r>
-        <w:rPr>
-          <w:sz w:val="24"/>
-          <w:szCs w:val="24"/>
-        </w:rPr>
-        <w:t xml:space="preserve">, то за запитом </w:t>
-      </w:r>
-      <w:proofErr w:type="spellStart"/>
-      <w:r>
-        <w:rPr>
-          <w:sz w:val="24"/>
-          <w:szCs w:val="24"/>
-        </w:rPr>
-        <w:t>добавляти</w:t>
-      </w:r>
-      <w:proofErr w:type="spellEnd"/>
-      <w:r>
-        <w:rPr>
-          <w:sz w:val="24"/>
-          <w:szCs w:val="24"/>
-        </w:rPr>
-        <w:t xml:space="preserve"> </w:t>
-      </w:r>
-      <w:proofErr w:type="spellStart"/>
-      <w:r>
-        <w:rPr>
-          <w:sz w:val="24"/>
-          <w:szCs w:val="24"/>
-        </w:rPr>
-        <w:t>його</w:t>
-      </w:r>
-      <w:proofErr w:type="spellEnd"/>
-      <w:r>
-        <w:rPr>
-          <w:sz w:val="24"/>
-          <w:szCs w:val="24"/>
-        </w:rPr>
-        <w:t xml:space="preserve"> в словник </w:t>
-      </w:r>
-      <w:proofErr w:type="spellStart"/>
-      <w:r>
-        <w:rPr>
-          <w:sz w:val="24"/>
-          <w:szCs w:val="24"/>
-        </w:rPr>
-        <w:t>або</w:t>
-      </w:r>
-      <w:proofErr w:type="spellEnd"/>
-      <w:r>
-        <w:rPr>
-          <w:sz w:val="24"/>
-          <w:szCs w:val="24"/>
-        </w:rPr>
-        <w:t xml:space="preserve"> </w:t>
-      </w:r>
-      <w:proofErr w:type="spellStart"/>
-      <w:r>
-        <w:rPr>
-          <w:sz w:val="24"/>
-          <w:szCs w:val="24"/>
-        </w:rPr>
-        <w:t>вивести</w:t>
-      </w:r>
-      <w:proofErr w:type="spellEnd"/>
-      <w:r>
-        <w:rPr>
-          <w:sz w:val="24"/>
-          <w:szCs w:val="24"/>
-        </w:rPr>
-        <w:t xml:space="preserve"> </w:t>
-      </w:r>
-      <w:proofErr w:type="spellStart"/>
-      <w:r>
-        <w:rPr>
-          <w:sz w:val="24"/>
-          <w:szCs w:val="24"/>
-        </w:rPr>
-        <w:t>повідомлення</w:t>
-      </w:r>
-      <w:proofErr w:type="spellEnd"/>
-      <w:r>
-        <w:rPr>
-          <w:sz w:val="24"/>
-          <w:szCs w:val="24"/>
-        </w:rPr>
-        <w:t xml:space="preserve"> «</w:t>
-      </w:r>
-      <w:proofErr w:type="spellStart"/>
-      <w:r>
-        <w:rPr>
-          <w:sz w:val="24"/>
-          <w:szCs w:val="24"/>
-        </w:rPr>
-        <w:t>No</w:t>
-      </w:r>
-      <w:proofErr w:type="spellEnd"/>
-      <w:r>
-        <w:rPr>
-          <w:sz w:val="24"/>
-          <w:szCs w:val="24"/>
-        </w:rPr>
-        <w:t xml:space="preserve"> </w:t>
-      </w:r>
-      <w:proofErr w:type="spellStart"/>
-      <w:r>
-        <w:rPr>
-          <w:sz w:val="24"/>
-          <w:szCs w:val="24"/>
-        </w:rPr>
-        <w:t>key</w:t>
-      </w:r>
-      <w:proofErr w:type="spellEnd"/>
-      <w:r>
-        <w:rPr>
-          <w:sz w:val="24"/>
-          <w:szCs w:val="24"/>
-        </w:rPr>
-        <w:t xml:space="preserve">» та </w:t>
-      </w:r>
-      <w:proofErr w:type="spellStart"/>
-      <w:r>
-        <w:rPr>
-          <w:sz w:val="24"/>
-          <w:szCs w:val="24"/>
-        </w:rPr>
-        <w:t>вивести</w:t>
-      </w:r>
-      <w:proofErr w:type="spellEnd"/>
-      <w:r>
-        <w:rPr>
-          <w:sz w:val="24"/>
-          <w:szCs w:val="24"/>
-        </w:rPr>
-        <w:t xml:space="preserve"> </w:t>
-      </w:r>
-      <w:proofErr w:type="spellStart"/>
-      <w:r>
-        <w:rPr>
-          <w:sz w:val="24"/>
-          <w:szCs w:val="24"/>
-        </w:rPr>
-        <w:t>всі</w:t>
-      </w:r>
-      <w:proofErr w:type="spellEnd"/>
-      <w:r>
-        <w:rPr>
-          <w:sz w:val="24"/>
-          <w:szCs w:val="24"/>
-        </w:rPr>
-        <w:t xml:space="preserve"> </w:t>
-      </w:r>
-      <w:proofErr w:type="spellStart"/>
-      <w:r>
-        <w:rPr>
-          <w:sz w:val="24"/>
-          <w:szCs w:val="24"/>
-        </w:rPr>
-        <w:t>зна</w:t>
-      </w:r>
-      <w:r>
-        <w:rPr>
-          <w:sz w:val="24"/>
-          <w:szCs w:val="24"/>
-        </w:rPr>
-        <w:t>чення</w:t>
-      </w:r>
-      <w:proofErr w:type="spellEnd"/>
-      <w:r>
-        <w:rPr>
-          <w:sz w:val="24"/>
-          <w:szCs w:val="24"/>
-        </w:rPr>
-        <w:t xml:space="preserve"> з </w:t>
-      </w:r>
-      <w:proofErr w:type="spellStart"/>
-      <w:r>
-        <w:rPr>
-          <w:sz w:val="24"/>
-          <w:szCs w:val="24"/>
-        </w:rPr>
-        <w:t>сортуванням</w:t>
-      </w:r>
-      <w:proofErr w:type="spellEnd"/>
-      <w:r>
-        <w:rPr>
-          <w:sz w:val="24"/>
-          <w:szCs w:val="24"/>
-        </w:rPr>
-        <w:t xml:space="preserve"> по ключам. </w:t>
+      <w:r>
+        <w:rPr>
+          <w:sz w:val="24"/>
+          <w:szCs w:val="24"/>
+        </w:rPr>
+        <w:t>Написати програму, яка демонструє  роботу зі словниками. В словнику зберігаються дані по таблиці 1. Передбачити створення словника з клавіатури або явно (за замовчуванням) з п’яти ключів. За запитом користувача за ключем повинні виводитись відповідні значення. Якщо ключа не існує, то за запитом добавляти його в словник або вивести повідомлення «No key» та вивести всі зна</w:t>
+      </w:r>
+      <w:r>
+        <w:rPr>
+          <w:sz w:val="24"/>
+          <w:szCs w:val="24"/>
+        </w:rPr>
+        <w:t xml:space="preserve">чення з сортуванням по ключам. </w:t>
       </w:r>
     </w:p>
     <w:p>
@@ -808,231 +260,14 @@
           <w:sz w:val="24"/>
           <w:szCs w:val="24"/>
         </w:rPr>
-        <w:t xml:space="preserve">2. </w:t>
-      </w:r>
-      <w:proofErr w:type="spellStart"/>
-      <w:r>
-        <w:rPr>
-          <w:sz w:val="24"/>
-          <w:szCs w:val="24"/>
-        </w:rPr>
-        <w:t>Написати</w:t>
-      </w:r>
-      <w:proofErr w:type="spellEnd"/>
-      <w:r>
-        <w:rPr>
-          <w:sz w:val="24"/>
-          <w:szCs w:val="24"/>
-        </w:rPr>
-        <w:t xml:space="preserve"> </w:t>
-      </w:r>
-      <w:proofErr w:type="spellStart"/>
-      <w:r>
-        <w:rPr>
-          <w:sz w:val="24"/>
-          <w:szCs w:val="24"/>
-        </w:rPr>
-        <w:t>програму</w:t>
-      </w:r>
-      <w:proofErr w:type="spellEnd"/>
-      <w:r>
-        <w:rPr>
-          <w:sz w:val="24"/>
-          <w:szCs w:val="24"/>
-        </w:rPr>
-        <w:t xml:space="preserve">, яка </w:t>
-      </w:r>
-      <w:proofErr w:type="spellStart"/>
-      <w:proofErr w:type="gramStart"/>
-      <w:r>
-        <w:rPr>
-          <w:sz w:val="24"/>
-          <w:szCs w:val="24"/>
-        </w:rPr>
-        <w:t>демонструє</w:t>
-      </w:r>
-      <w:proofErr w:type="spellEnd"/>
-      <w:r>
-        <w:rPr>
-          <w:sz w:val="24"/>
-          <w:szCs w:val="24"/>
-        </w:rPr>
-        <w:t xml:space="preserve">  роботу</w:t>
-      </w:r>
-      <w:proofErr w:type="gramEnd"/>
-      <w:r>
-        <w:rPr>
-          <w:sz w:val="24"/>
-          <w:szCs w:val="24"/>
-        </w:rPr>
-        <w:t xml:space="preserve"> з </w:t>
-      </w:r>
-      <w:proofErr w:type="spellStart"/>
-      <w:r>
-        <w:rPr>
-          <w:sz w:val="24"/>
-          <w:szCs w:val="24"/>
-        </w:rPr>
-        <w:t>множинами</w:t>
-      </w:r>
-      <w:proofErr w:type="spellEnd"/>
-      <w:r>
-        <w:rPr>
-          <w:sz w:val="24"/>
-          <w:szCs w:val="24"/>
-        </w:rPr>
-        <w:t xml:space="preserve">.  </w:t>
-      </w:r>
-      <w:proofErr w:type="spellStart"/>
-      <w:r>
-        <w:rPr>
-          <w:sz w:val="24"/>
-          <w:szCs w:val="24"/>
-        </w:rPr>
-        <w:t>Програма</w:t>
-      </w:r>
-      <w:proofErr w:type="spellEnd"/>
-      <w:r>
-        <w:rPr>
-          <w:sz w:val="24"/>
-          <w:szCs w:val="24"/>
-        </w:rPr>
-        <w:t xml:space="preserve"> повинна </w:t>
-      </w:r>
-      <w:proofErr w:type="spellStart"/>
-      <w:r>
-        <w:rPr>
-          <w:sz w:val="24"/>
-          <w:szCs w:val="24"/>
-        </w:rPr>
-        <w:t>створювати</w:t>
-      </w:r>
-      <w:proofErr w:type="spellEnd"/>
-      <w:r>
-        <w:rPr>
-          <w:sz w:val="24"/>
-          <w:szCs w:val="24"/>
-        </w:rPr>
-        <w:t xml:space="preserve"> </w:t>
-      </w:r>
-      <w:proofErr w:type="spellStart"/>
-      <w:r>
-        <w:rPr>
-          <w:sz w:val="24"/>
-          <w:szCs w:val="24"/>
-        </w:rPr>
-        <w:t>дві</w:t>
-      </w:r>
-      <w:proofErr w:type="spellEnd"/>
-      <w:r>
-        <w:rPr>
-          <w:sz w:val="24"/>
-          <w:szCs w:val="24"/>
-        </w:rPr>
-        <w:t xml:space="preserve"> </w:t>
-      </w:r>
-      <w:proofErr w:type="spellStart"/>
-      <w:r>
-        <w:rPr>
-          <w:sz w:val="24"/>
-          <w:szCs w:val="24"/>
-        </w:rPr>
-        <w:t>множини</w:t>
-      </w:r>
-      <w:proofErr w:type="spellEnd"/>
-      <w:r>
-        <w:rPr>
-          <w:sz w:val="24"/>
-          <w:szCs w:val="24"/>
-        </w:rPr>
-        <w:t xml:space="preserve"> з чисел </w:t>
-      </w:r>
-      <w:proofErr w:type="spellStart"/>
-      <w:r>
-        <w:rPr>
-          <w:sz w:val="24"/>
-          <w:szCs w:val="24"/>
-        </w:rPr>
-        <w:t>різної</w:t>
-      </w:r>
-      <w:proofErr w:type="spellEnd"/>
-      <w:r>
-        <w:rPr>
-          <w:sz w:val="24"/>
-          <w:szCs w:val="24"/>
-        </w:rPr>
-        <w:t xml:space="preserve"> </w:t>
-      </w:r>
-      <w:proofErr w:type="spellStart"/>
-      <w:r>
-        <w:rPr>
-          <w:sz w:val="24"/>
-          <w:szCs w:val="24"/>
-        </w:rPr>
-        <w:t>довжини</w:t>
-      </w:r>
-      <w:proofErr w:type="spellEnd"/>
-      <w:r>
-        <w:rPr>
-          <w:sz w:val="24"/>
-          <w:szCs w:val="24"/>
-        </w:rPr>
-        <w:t xml:space="preserve"> з </w:t>
-      </w:r>
-      <w:proofErr w:type="spellStart"/>
-      <w:r>
-        <w:rPr>
-          <w:sz w:val="24"/>
-          <w:szCs w:val="24"/>
-        </w:rPr>
-        <w:t>клавіатур</w:t>
-      </w:r>
-      <w:r>
-        <w:rPr>
-          <w:sz w:val="24"/>
-          <w:szCs w:val="24"/>
-        </w:rPr>
-        <w:t>и</w:t>
-      </w:r>
-      <w:proofErr w:type="spellEnd"/>
-      <w:r>
-        <w:rPr>
-          <w:sz w:val="24"/>
-          <w:szCs w:val="24"/>
-        </w:rPr>
-        <w:t xml:space="preserve"> </w:t>
-      </w:r>
-      <w:proofErr w:type="spellStart"/>
-      <w:r>
-        <w:rPr>
-          <w:sz w:val="24"/>
-          <w:szCs w:val="24"/>
-        </w:rPr>
-        <w:t>або</w:t>
-      </w:r>
-      <w:proofErr w:type="spellEnd"/>
-      <w:r>
-        <w:rPr>
-          <w:sz w:val="24"/>
-          <w:szCs w:val="24"/>
-        </w:rPr>
-        <w:t xml:space="preserve"> явно (за </w:t>
-      </w:r>
-      <w:proofErr w:type="spellStart"/>
-      <w:r>
-        <w:rPr>
-          <w:sz w:val="24"/>
-          <w:szCs w:val="24"/>
-        </w:rPr>
-        <w:t>замовчуванням</w:t>
-      </w:r>
-      <w:proofErr w:type="spellEnd"/>
-      <w:r>
-        <w:rPr>
-          <w:sz w:val="24"/>
-          <w:szCs w:val="24"/>
-        </w:rPr>
-        <w:t xml:space="preserve">). </w:t>
+        <w:t>2. Написати програму, яка демонструє  роботу з множинами.  Програма повинна створювати дві множини з чисел різної довжини з клавіатур</w:t>
+      </w:r>
+      <w:r>
+        <w:rPr>
+          <w:sz w:val="24"/>
+          <w:szCs w:val="24"/>
+        </w:rPr>
+        <w:t xml:space="preserve">и або явно (за замовчуванням). </w:t>
       </w:r>
       <w:r>
         <w:rPr>
@@ -1127,7 +362,6 @@
         </w:rPr>
         <w:t xml:space="preserve">1 </w:t>
       </w:r>
-      <w:proofErr w:type="spellStart"/>
       <w:r>
         <w:rPr>
           <w:b/>
@@ -1136,7 +370,6 @@
         </w:rPr>
         <w:t>частина</w:t>
       </w:r>
-      <w:proofErr w:type="spellEnd"/>
     </w:p>
     <w:p>
       <w:pPr>
@@ -1204,25 +437,7 @@
           <w:szCs w:val="24"/>
         </w:rPr>
         <w:lastRenderedPageBreak/>
-        <w:t xml:space="preserve">2 </w:t>
-      </w:r>
-      <w:proofErr w:type="spellStart"/>
-      <w:r>
-        <w:rPr>
-          <w:b/>
-          <w:sz w:val="24"/>
-          <w:szCs w:val="24"/>
-        </w:rPr>
-        <w:t>частина</w:t>
-      </w:r>
-      <w:proofErr w:type="spellEnd"/>
-      <w:r>
-        <w:rPr>
-          <w:b/>
-          <w:sz w:val="24"/>
-          <w:szCs w:val="24"/>
-        </w:rPr>
-        <w:t>:</w:t>
+        <w:t>2 частина:</w:t>
       </w:r>
     </w:p>
     <w:p>

</xml_diff>